<commit_message>
problem statement added in docx
</commit_message>
<xml_diff>
--- a/meditrack phase one.docx
+++ b/meditrack phase one.docx
@@ -72,9 +72,200 @@
           <w:szCs w:val="24"/>
         </w:rPr>
         <w:pict w14:anchorId="3628EEA4">
-          <v:rect id="_x0000_i1025" style="width:0;height:1.5pt" o:hralign="center" o:hrstd="t" o:hr="t" fillcolor="#a0a0a0" stroked="f"/>
+          <v:rect id="_x0000_i1033" style="width:0;height:1.5pt" o:hralign="center" o:bullet="t" o:hrstd="t" o:hr="t" fillcolor="#a0a0a0" stroked="f"/>
         </w:pict>
       </w:r>
+    </w:p>
+    <w:p>
+      <w:pPr>
+        <w:rPr>
+          <w:rFonts w:ascii="Times New Roman" w:hAnsi="Times New Roman" w:cs="Times New Roman"/>
+          <w:b/>
+          <w:bCs/>
+          <w:sz w:val="24"/>
+          <w:szCs w:val="24"/>
+        </w:rPr>
+      </w:pPr>
+      <w:r>
+        <w:rPr>
+          <w:rFonts w:ascii="Times New Roman" w:hAnsi="Times New Roman" w:cs="Times New Roman"/>
+          <w:b/>
+          <w:bCs/>
+          <w:sz w:val="24"/>
+          <w:szCs w:val="24"/>
+        </w:rPr>
+        <w:t>Problem Statement</w:t>
+      </w:r>
+    </w:p>
+    <w:p>
+      <w:pPr>
+        <w:rPr>
+          <w:rFonts w:ascii="Times New Roman" w:hAnsi="Times New Roman" w:cs="Times New Roman"/>
+          <w:sz w:val="24"/>
+          <w:szCs w:val="24"/>
+        </w:rPr>
+      </w:pPr>
+      <w:r>
+        <w:rPr>
+          <w:rFonts w:ascii="Times New Roman" w:hAnsi="Times New Roman" w:cs="Times New Roman"/>
+          <w:sz w:val="24"/>
+          <w:szCs w:val="24"/>
+        </w:rPr>
+        <w:t xml:space="preserve">Chemist shops often face problems like difficulty in tracking medicine stock, missing expiry dates, poor supplier management, and lack of proper records for customers and their orders. These issues cause losses, stock shortages, and customer dissatisfaction. To solve this, a simple system is needed that can store customer, retailer, and medicine details, track expiry dates, send alerts for low stock, and generate useful reports. </w:t>
+      </w:r>
+      <w:proofErr w:type="spellStart"/>
+      <w:r>
+        <w:rPr>
+          <w:rFonts w:ascii="Times New Roman" w:hAnsi="Times New Roman" w:cs="Times New Roman"/>
+          <w:b/>
+          <w:bCs/>
+          <w:sz w:val="24"/>
+          <w:szCs w:val="24"/>
+        </w:rPr>
+        <w:t>MediTrack</w:t>
+      </w:r>
+      <w:proofErr w:type="spellEnd"/>
+      <w:r>
+        <w:rPr>
+          <w:rFonts w:ascii="Times New Roman" w:hAnsi="Times New Roman" w:cs="Times New Roman"/>
+          <w:sz w:val="24"/>
+          <w:szCs w:val="24"/>
+        </w:rPr>
+        <w:t xml:space="preserve"> provides this solution using Salesforce.</w:t>
+      </w:r>
+    </w:p>
+    <w:p>
+      <w:pPr>
+        <w:rPr>
+          <w:rFonts w:ascii="Times New Roman" w:hAnsi="Times New Roman" w:cs="Times New Roman"/>
+          <w:sz w:val="24"/>
+          <w:szCs w:val="24"/>
+        </w:rPr>
+      </w:pPr>
+      <w:r>
+        <w:rPr>
+          <w:rFonts w:ascii="Times New Roman" w:hAnsi="Times New Roman" w:cs="Times New Roman"/>
+          <w:sz w:val="24"/>
+          <w:szCs w:val="24"/>
+        </w:rPr>
+        <w:pict w14:anchorId="61B94044">
+          <v:rect id="_x0000_i1040" style="width:0;height:1.5pt" o:hralign="center" o:hrstd="t" o:hr="t" fillcolor="#a0a0a0" stroked="f"/>
+        </w:pict>
+      </w:r>
+    </w:p>
+    <w:p>
+      <w:pPr>
+        <w:rPr>
+          <w:rFonts w:ascii="Times New Roman" w:hAnsi="Times New Roman" w:cs="Times New Roman"/>
+          <w:b/>
+          <w:bCs/>
+          <w:sz w:val="24"/>
+          <w:szCs w:val="24"/>
+        </w:rPr>
+      </w:pPr>
+      <w:r>
+        <w:rPr>
+          <w:rFonts w:ascii="Times New Roman" w:hAnsi="Times New Roman" w:cs="Times New Roman"/>
+          <w:b/>
+          <w:bCs/>
+          <w:sz w:val="24"/>
+          <w:szCs w:val="24"/>
+        </w:rPr>
+        <w:t>Objectives</w:t>
+      </w:r>
+    </w:p>
+    <w:p>
+      <w:pPr>
+        <w:numPr>
+          <w:ilvl w:val="0"/>
+          <w:numId w:val="7"/>
+        </w:numPr>
+        <w:rPr>
+          <w:rFonts w:ascii="Times New Roman" w:hAnsi="Times New Roman" w:cs="Times New Roman"/>
+          <w:sz w:val="24"/>
+          <w:szCs w:val="24"/>
+        </w:rPr>
+      </w:pPr>
+      <w:r>
+        <w:rPr>
+          <w:rFonts w:ascii="Times New Roman" w:hAnsi="Times New Roman" w:cs="Times New Roman"/>
+          <w:sz w:val="24"/>
+          <w:szCs w:val="24"/>
+        </w:rPr>
+        <w:t>To store and manage customer, retailer, and medicine details in one system.</w:t>
+      </w:r>
+    </w:p>
+    <w:p>
+      <w:pPr>
+        <w:numPr>
+          <w:ilvl w:val="0"/>
+          <w:numId w:val="7"/>
+        </w:numPr>
+        <w:rPr>
+          <w:rFonts w:ascii="Times New Roman" w:hAnsi="Times New Roman" w:cs="Times New Roman"/>
+          <w:sz w:val="24"/>
+          <w:szCs w:val="24"/>
+        </w:rPr>
+      </w:pPr>
+      <w:r>
+        <w:rPr>
+          <w:rFonts w:ascii="Times New Roman" w:hAnsi="Times New Roman" w:cs="Times New Roman"/>
+          <w:sz w:val="24"/>
+          <w:szCs w:val="24"/>
+        </w:rPr>
+        <w:t>To track medicine stock with batch numbers and expiry dates.</w:t>
+      </w:r>
+    </w:p>
+    <w:p>
+      <w:pPr>
+        <w:numPr>
+          <w:ilvl w:val="0"/>
+          <w:numId w:val="7"/>
+        </w:numPr>
+        <w:rPr>
+          <w:rFonts w:ascii="Times New Roman" w:hAnsi="Times New Roman" w:cs="Times New Roman"/>
+          <w:sz w:val="24"/>
+          <w:szCs w:val="24"/>
+        </w:rPr>
+      </w:pPr>
+      <w:r>
+        <w:rPr>
+          <w:rFonts w:ascii="Times New Roman" w:hAnsi="Times New Roman" w:cs="Times New Roman"/>
+          <w:sz w:val="24"/>
+          <w:szCs w:val="24"/>
+        </w:rPr>
+        <w:t>To send automated alerts for low stock and near-expiry medicines.</w:t>
+      </w:r>
+    </w:p>
+    <w:p>
+      <w:pPr>
+        <w:numPr>
+          <w:ilvl w:val="0"/>
+          <w:numId w:val="7"/>
+        </w:numPr>
+        <w:rPr>
+          <w:rFonts w:ascii="Times New Roman" w:hAnsi="Times New Roman" w:cs="Times New Roman"/>
+          <w:sz w:val="24"/>
+          <w:szCs w:val="24"/>
+        </w:rPr>
+      </w:pPr>
+      <w:r>
+        <w:rPr>
+          <w:rFonts w:ascii="Times New Roman" w:hAnsi="Times New Roman" w:cs="Times New Roman"/>
+          <w:sz w:val="24"/>
+          <w:szCs w:val="24"/>
+        </w:rPr>
+        <w:t>To generate reports and dashboards for better sales and inventory insights.</w:t>
+      </w:r>
+    </w:p>
+    <w:p>
+      <w:pPr>
+        <w:rPr>
+          <w:rFonts w:ascii="Times New Roman" w:hAnsi="Times New Roman" w:cs="Times New Roman"/>
+          <w:sz w:val="24"/>
+          <w:szCs w:val="24"/>
+        </w:rPr>
+      </w:pPr>
     </w:p>
     <w:p>
       <w:pPr>
@@ -463,6 +654,7 @@
           <w:sz w:val="24"/>
           <w:szCs w:val="24"/>
         </w:rPr>
+        <w:lastRenderedPageBreak/>
         <w:t>Customer Management</w:t>
       </w:r>
     </w:p>
@@ -1055,6 +1247,7 @@
           <w:sz w:val="24"/>
           <w:szCs w:val="24"/>
         </w:rPr>
+        <w:lastRenderedPageBreak/>
         <w:t>Tracking retailers and purchase sources.</w:t>
       </w:r>
     </w:p>
@@ -1115,7 +1308,7 @@
           <w:szCs w:val="24"/>
         </w:rPr>
         <w:pict w14:anchorId="661FB228">
-          <v:rect id="_x0000_i1055" style="width:0;height:1.5pt" o:hralign="center" o:hrstd="t" o:hr="t" fillcolor="#a0a0a0" stroked="f"/>
+          <v:rect id="_x0000_i1027" style="width:0;height:1.5pt" o:hralign="center" o:hrstd="t" o:hr="t" fillcolor="#a0a0a0" stroked="f"/>
         </w:pict>
       </w:r>
     </w:p>
@@ -1289,7 +1482,7 @@
           <w:szCs w:val="24"/>
         </w:rPr>
         <w:pict w14:anchorId="6902988C">
-          <v:rect id="_x0000_i1056" style="width:0;height:1.5pt" o:hralign="center" o:hrstd="t" o:hr="t" fillcolor="#a0a0a0" stroked="f"/>
+          <v:rect id="_x0000_i1028" style="width:0;height:1.5pt" o:hralign="center" o:hrstd="t" o:hr="t" fillcolor="#a0a0a0" stroked="f"/>
         </w:pict>
       </w:r>
     </w:p>
@@ -1359,7 +1552,6 @@
           <w:sz w:val="24"/>
           <w:szCs w:val="24"/>
         </w:rPr>
-        <w:lastRenderedPageBreak/>
         <w:t>Purchasing medicines from multiple retailers.</w:t>
       </w:r>
     </w:p>
@@ -1472,7 +1664,7 @@
           <w:szCs w:val="24"/>
         </w:rPr>
         <w:pict w14:anchorId="23A321E8">
-          <v:rect id="_x0000_i1057" style="width:0;height:1.5pt" o:hralign="center" o:hrstd="t" o:hr="t" fillcolor="#a0a0a0" stroked="f"/>
+          <v:rect id="_x0000_i1029" style="width:0;height:1.5pt" o:hralign="center" o:hrstd="t" o:hr="t" fillcolor="#a0a0a0" stroked="f"/>
         </w:pict>
       </w:r>
     </w:p>
@@ -1643,7 +1835,7 @@
           <w:szCs w:val="24"/>
         </w:rPr>
         <w:pict w14:anchorId="44587C1A">
-          <v:rect id="_x0000_i1058" style="width:0;height:1.5pt" o:hralign="center" o:hrstd="t" o:hr="t" fillcolor="#a0a0a0" stroked="f"/>
+          <v:rect id="_x0000_i1030" style="width:0;height:1.5pt" o:hralign="center" o:hrstd="t" o:hr="t" fillcolor="#a0a0a0" stroked="f"/>
         </w:pict>
       </w:r>
     </w:p>
@@ -1692,6 +1884,7 @@
           <w:sz w:val="24"/>
           <w:szCs w:val="24"/>
         </w:rPr>
+        <w:lastRenderedPageBreak/>
         <w:t xml:space="preserve">Salesforce AppExchange offers pharmacy and retail management apps, but most are designed for large-scale businesses or hospitals. </w:t>
       </w:r>
       <w:proofErr w:type="spellStart"/>
@@ -1754,6 +1947,11 @@
 
 <file path=word/numbering.xml><?xml version="1.0" encoding="utf-8"?>
 <w:numbering xmlns:wpc="http://schemas.microsoft.com/office/word/2010/wordprocessingCanvas" xmlns:cx="http://schemas.microsoft.com/office/drawing/2014/chartex" xmlns:cx1="http://schemas.microsoft.com/office/drawing/2015/9/8/chartex" xmlns:cx2="http://schemas.microsoft.com/office/drawing/2015/10/21/chartex" xmlns:cx3="http://schemas.microsoft.com/office/drawing/2016/5/9/chartex" xmlns:cx4="http://schemas.microsoft.com/office/drawing/2016/5/10/chartex" xmlns:cx5="http://schemas.microsoft.com/office/drawing/2016/5/11/chartex" xmlns:cx6="http://schemas.microsoft.com/office/drawing/2016/5/12/chartex" xmlns:cx7="http://schemas.microsoft.com/office/drawing/2016/5/13/chartex" xmlns:cx8="http://schemas.microsoft.com/office/drawing/2016/5/14/chartex" xmlns:mc="http://schemas.openxmlformats.org/markup-compatibility/2006" xmlns:aink="http://schemas.microsoft.com/office/drawing/2016/ink" xmlns:am3d="http://schemas.microsoft.com/office/drawing/2017/model3d" xmlns:o="urn:schemas-microsoft-com:office:office" xmlns:oel="http://schemas.microsoft.com/office/2019/extlst" xmlns:r="http://schemas.openxmlformats.org/officeDocument/2006/relationships" xmlns:m="http://schemas.openxmlformats.org/officeDocument/2006/math" xmlns:v="urn:schemas-microsoft-com:vml" xmlns:wp14="http://schemas.microsoft.com/office/word/2010/wordprocessingDrawing" xmlns:wp="http://schemas.openxmlformats.org/drawingml/2006/wordprocessingDrawing" xmlns:w10="urn:schemas-microsoft-com:office:word" xmlns:w="http://schemas.openxmlformats.org/wordprocessingml/2006/main" xmlns:w14="http://schemas.microsoft.com/office/word/2010/wordml" xmlns:w15="http://schemas.microsoft.com/office/word/2012/wordml" xmlns:w16cex="http://schemas.microsoft.com/office/word/2018/wordml/cex" xmlns:w16cid="http://schemas.microsoft.com/office/word/2016/wordml/cid" xmlns:w16="http://schemas.microsoft.com/office/word/2018/wordml" xmlns:w16du="http://schemas.microsoft.com/office/word/2023/wordml/word16du" xmlns:w16sdtdh="http://schemas.microsoft.com/office/word/2020/wordml/sdtdatahash" xmlns:w16sdtfl="http://schemas.microsoft.com/office/word/2024/wordml/sdtformatlock" xmlns:w16se="http://schemas.microsoft.com/office/word/2015/wordml/symex" xmlns:wpg="http://schemas.microsoft.com/office/word/2010/wordprocessingGroup" xmlns:wpi="http://schemas.microsoft.com/office/word/2010/wordprocessingInk" xmlns:wne="http://schemas.microsoft.com/office/word/2006/wordml" xmlns:wps="http://schemas.microsoft.com/office/word/2010/wordprocessingShape" mc:Ignorable="w14 w15 w16se w16cid w16 w16cex w16sdtdh w16sdtfl w16du wp14">
+  <w:numPicBullet w:numPicBulletId="0">
+    <w:pict>
+      <v:rect id="_x0000_i1039" style="width:0;height:1.5pt" o:hralign="center" o:bullet="t" o:hrstd="t" o:hr="t" fillcolor="#a0a0a0" stroked="f"/>
+    </w:pict>
+  </w:numPicBullet>
   <w:abstractNum w:abstractNumId="0" w15:restartNumberingAfterBreak="0">
     <w:nsid w:val="2DD03B24"/>
     <w:multiLevelType w:val="multilevel"/>
@@ -2053,6 +2251,119 @@
     </w:lvl>
   </w:abstractNum>
   <w:abstractNum w:abstractNumId="2" w15:restartNumberingAfterBreak="0">
+    <w:nsid w:val="489D73E4"/>
+    <w:multiLevelType w:val="multilevel"/>
+    <w:tmpl w:val="6BEA75B8"/>
+    <w:lvl w:ilvl="0">
+      <w:start w:val="1"/>
+      <w:numFmt w:val="decimal"/>
+      <w:lvlText w:val="%1."/>
+      <w:lvlJc w:val="left"/>
+      <w:pPr>
+        <w:tabs>
+          <w:tab w:val="num" w:pos="720"/>
+        </w:tabs>
+        <w:ind w:left="720" w:hanging="360"/>
+      </w:pPr>
+    </w:lvl>
+    <w:lvl w:ilvl="1" w:tentative="1">
+      <w:start w:val="1"/>
+      <w:numFmt w:val="decimal"/>
+      <w:lvlText w:val="%2."/>
+      <w:lvlJc w:val="left"/>
+      <w:pPr>
+        <w:tabs>
+          <w:tab w:val="num" w:pos="1440"/>
+        </w:tabs>
+        <w:ind w:left="1440" w:hanging="360"/>
+      </w:pPr>
+    </w:lvl>
+    <w:lvl w:ilvl="2" w:tentative="1">
+      <w:start w:val="1"/>
+      <w:numFmt w:val="decimal"/>
+      <w:lvlText w:val="%3."/>
+      <w:lvlJc w:val="left"/>
+      <w:pPr>
+        <w:tabs>
+          <w:tab w:val="num" w:pos="2160"/>
+        </w:tabs>
+        <w:ind w:left="2160" w:hanging="360"/>
+      </w:pPr>
+    </w:lvl>
+    <w:lvl w:ilvl="3" w:tentative="1">
+      <w:start w:val="1"/>
+      <w:numFmt w:val="decimal"/>
+      <w:lvlText w:val="%4."/>
+      <w:lvlJc w:val="left"/>
+      <w:pPr>
+        <w:tabs>
+          <w:tab w:val="num" w:pos="2880"/>
+        </w:tabs>
+        <w:ind w:left="2880" w:hanging="360"/>
+      </w:pPr>
+    </w:lvl>
+    <w:lvl w:ilvl="4" w:tentative="1">
+      <w:start w:val="1"/>
+      <w:numFmt w:val="decimal"/>
+      <w:lvlText w:val="%5."/>
+      <w:lvlJc w:val="left"/>
+      <w:pPr>
+        <w:tabs>
+          <w:tab w:val="num" w:pos="3600"/>
+        </w:tabs>
+        <w:ind w:left="3600" w:hanging="360"/>
+      </w:pPr>
+    </w:lvl>
+    <w:lvl w:ilvl="5" w:tentative="1">
+      <w:start w:val="1"/>
+      <w:numFmt w:val="decimal"/>
+      <w:lvlText w:val="%6."/>
+      <w:lvlJc w:val="left"/>
+      <w:pPr>
+        <w:tabs>
+          <w:tab w:val="num" w:pos="4320"/>
+        </w:tabs>
+        <w:ind w:left="4320" w:hanging="360"/>
+      </w:pPr>
+    </w:lvl>
+    <w:lvl w:ilvl="6" w:tentative="1">
+      <w:start w:val="1"/>
+      <w:numFmt w:val="decimal"/>
+      <w:lvlText w:val="%7."/>
+      <w:lvlJc w:val="left"/>
+      <w:pPr>
+        <w:tabs>
+          <w:tab w:val="num" w:pos="5040"/>
+        </w:tabs>
+        <w:ind w:left="5040" w:hanging="360"/>
+      </w:pPr>
+    </w:lvl>
+    <w:lvl w:ilvl="7" w:tentative="1">
+      <w:start w:val="1"/>
+      <w:numFmt w:val="decimal"/>
+      <w:lvlText w:val="%8."/>
+      <w:lvlJc w:val="left"/>
+      <w:pPr>
+        <w:tabs>
+          <w:tab w:val="num" w:pos="5760"/>
+        </w:tabs>
+        <w:ind w:left="5760" w:hanging="360"/>
+      </w:pPr>
+    </w:lvl>
+    <w:lvl w:ilvl="8" w:tentative="1">
+      <w:start w:val="1"/>
+      <w:numFmt w:val="decimal"/>
+      <w:lvlText w:val="%9."/>
+      <w:lvlJc w:val="left"/>
+      <w:pPr>
+        <w:tabs>
+          <w:tab w:val="num" w:pos="6480"/>
+        </w:tabs>
+        <w:ind w:left="6480" w:hanging="360"/>
+      </w:pPr>
+    </w:lvl>
+  </w:abstractNum>
+  <w:abstractNum w:abstractNumId="3" w15:restartNumberingAfterBreak="0">
     <w:nsid w:val="4F5B1749"/>
     <w:multiLevelType w:val="multilevel"/>
     <w:tmpl w:val="F7C4A6BC"/>
@@ -2165,7 +2476,7 @@
       </w:pPr>
     </w:lvl>
   </w:abstractNum>
-  <w:abstractNum w:abstractNumId="3" w15:restartNumberingAfterBreak="0">
+  <w:abstractNum w:abstractNumId="4" w15:restartNumberingAfterBreak="0">
     <w:nsid w:val="63D828E0"/>
     <w:multiLevelType w:val="multilevel"/>
     <w:tmpl w:val="C4966078"/>
@@ -2314,7 +2625,7 @@
       </w:rPr>
     </w:lvl>
   </w:abstractNum>
-  <w:abstractNum w:abstractNumId="4" w15:restartNumberingAfterBreak="0">
+  <w:abstractNum w:abstractNumId="5" w15:restartNumberingAfterBreak="0">
     <w:nsid w:val="658916BF"/>
     <w:multiLevelType w:val="multilevel"/>
     <w:tmpl w:val="89CAAFB0"/>
@@ -2463,7 +2774,7 @@
       </w:rPr>
     </w:lvl>
   </w:abstractNum>
-  <w:abstractNum w:abstractNumId="5" w15:restartNumberingAfterBreak="0">
+  <w:abstractNum w:abstractNumId="6" w15:restartNumberingAfterBreak="0">
     <w:nsid w:val="73420764"/>
     <w:multiLevelType w:val="multilevel"/>
     <w:tmpl w:val="7E32CFE2"/>
@@ -2581,22 +2892,25 @@
     </w:lvl>
   </w:abstractNum>
   <w:num w:numId="1" w16cid:durableId="225535452">
-    <w:abstractNumId w:val="2"/>
+    <w:abstractNumId w:val="3"/>
   </w:num>
   <w:num w:numId="2" w16cid:durableId="1349717663">
-    <w:abstractNumId w:val="5"/>
+    <w:abstractNumId w:val="6"/>
   </w:num>
   <w:num w:numId="3" w16cid:durableId="645167598">
     <w:abstractNumId w:val="0"/>
   </w:num>
   <w:num w:numId="4" w16cid:durableId="672413801">
-    <w:abstractNumId w:val="3"/>
+    <w:abstractNumId w:val="4"/>
   </w:num>
   <w:num w:numId="5" w16cid:durableId="1845433797">
     <w:abstractNumId w:val="1"/>
   </w:num>
   <w:num w:numId="6" w16cid:durableId="931279293">
-    <w:abstractNumId w:val="4"/>
+    <w:abstractNumId w:val="5"/>
+  </w:num>
+  <w:num w:numId="7" w16cid:durableId="1428231799">
+    <w:abstractNumId w:val="2"/>
   </w:num>
 </w:numbering>
 </file>

</xml_diff>